<commit_message>
Revise some words and unify the file name
</commit_message>
<xml_diff>
--- a/MeetingMinutes/MeetingMinutes-20140527.docx
+++ b/MeetingMinutes/MeetingMinutes-20140527.docx
@@ -79,8 +79,6 @@
               </w:rPr>
               <w:t>27</w:t>
             </w:r>
-            <w:bookmarkStart w:id="0" w:name="_GoBack"/>
-            <w:bookmarkEnd w:id="0"/>
             <w:r>
               <w:rPr>
                 <w:rFonts w:ascii="Times New Roman" w:eastAsia="標楷體" w:hAnsi="Times New Roman" w:cs="Times New Roman"/>
@@ -350,16 +348,16 @@
               <w:cnfStyle w:val="000000010000" w:firstRow="0" w:lastRow="0" w:firstColumn="0" w:lastColumn="0" w:oddVBand="0" w:evenVBand="0" w:oddHBand="0" w:evenHBand="1" w:firstRowFirstColumn="0" w:firstRowLastColumn="0" w:lastRowFirstColumn="0" w:lastRowLastColumn="0"/>
               <w:rPr>
                 <w:rFonts w:ascii="Times New Roman" w:eastAsia="標楷體" w:hAnsi="Times New Roman" w:cs="Times New Roman"/>
+                <w:szCs w:val="24"/>
               </w:rPr>
             </w:pPr>
             <w:r>
               <w:rPr>
                 <w:rFonts w:ascii="Times New Roman" w:eastAsia="標楷體" w:hAnsi="Times New Roman" w:cs="Times New Roman" w:hint="eastAsia"/>
                 <w:color w:val="000000"/>
-                <w:sz w:val="27"/>
-                <w:szCs w:val="27"/>
-              </w:rPr>
-              <w:t>Eric</w:t>
+                <w:szCs w:val="24"/>
+              </w:rPr>
+              <w:t>呂俊宏</w:t>
             </w:r>
           </w:p>
         </w:tc>
@@ -730,7 +728,18 @@
                 <w:sz w:val="27"/>
                 <w:szCs w:val="27"/>
               </w:rPr>
-              <w:t>d98944002@ntu.edu.tw</w:t>
+              <w:t>d9894</w:t>
+            </w:r>
+            <w:bookmarkStart w:id="0" w:name="_GoBack"/>
+            <w:bookmarkEnd w:id="0"/>
+            <w:r>
+              <w:rPr>
+                <w:rFonts w:ascii="Times New Roman" w:eastAsia="標楷體" w:hAnsi="Times New Roman" w:cs="Times New Roman"/>
+                <w:color w:val="000000"/>
+                <w:sz w:val="27"/>
+                <w:szCs w:val="27"/>
+              </w:rPr>
+              <w:t>4002@ntu.edu.tw</w:t>
             </w:r>
           </w:p>
         </w:tc>
@@ -1279,7 +1288,7 @@
               </w:numPr>
               <w:ind w:leftChars="0"/>
               <w:rPr>
-                <w:rFonts w:ascii="Times New Roman" w:eastAsia="標楷體" w:hAnsi="Times New Roman" w:hint="eastAsia"/>
+                <w:rFonts w:ascii="Times New Roman" w:eastAsia="標楷體" w:hAnsi="Times New Roman"/>
               </w:rPr>
             </w:pPr>
             <w:r>
@@ -1369,59 +1378,59 @@
               </w:numPr>
               <w:ind w:leftChars="0"/>
               <w:rPr>
+                <w:rFonts w:ascii="Times New Roman" w:eastAsia="標楷體" w:hAnsi="Times New Roman" w:cstheme="majorBidi"/>
+                <w:szCs w:val="28"/>
+              </w:rPr>
+            </w:pPr>
+            <w:r>
+              <w:rPr>
                 <w:rFonts w:ascii="Times New Roman" w:eastAsia="標楷體" w:hAnsi="Times New Roman" w:cstheme="majorBidi" w:hint="eastAsia"/>
                 <w:szCs w:val="28"/>
               </w:rPr>
-            </w:pPr>
-            <w:r>
-              <w:rPr>
-                <w:rFonts w:ascii="Times New Roman" w:eastAsia="標楷體" w:hAnsi="Times New Roman" w:cstheme="majorBidi" w:hint="eastAsia"/>
+              <w:t>Review project</w:t>
+            </w:r>
+          </w:p>
+          <w:p>
+            <w:pPr>
+              <w:ind w:leftChars="300" w:left="720"/>
+              <w:rPr>
+                <w:rFonts w:ascii="Times New Roman" w:eastAsia="標楷體" w:hAnsi="Times New Roman"/>
                 <w:szCs w:val="28"/>
               </w:rPr>
-              <w:t>Review project</w:t>
-            </w:r>
-          </w:p>
-          <w:p>
-            <w:pPr>
-              <w:ind w:leftChars="300" w:left="720"/>
+            </w:pPr>
+            <w:r>
+              <w:rPr>
+                <w:rFonts w:ascii="Times New Roman" w:eastAsia="標楷體" w:hAnsi="Times New Roman"/>
+                <w:szCs w:val="28"/>
+              </w:rPr>
+              <w:t>W</w:t>
+            </w:r>
+            <w:r>
               <w:rPr>
                 <w:rFonts w:ascii="Times New Roman" w:eastAsia="標楷體" w:hAnsi="Times New Roman" w:hint="eastAsia"/>
                 <w:szCs w:val="28"/>
               </w:rPr>
-            </w:pPr>
-            <w:r>
-              <w:rPr>
-                <w:rFonts w:ascii="Times New Roman" w:eastAsia="標楷體" w:hAnsi="Times New Roman"/>
-                <w:szCs w:val="28"/>
-              </w:rPr>
-              <w:t>W</w:t>
+              <w:t>e identified some works required to be finished before next meeting including redesign class diagram (with or without patterns)</w:t>
             </w:r>
             <w:r>
               <w:rPr>
                 <w:rFonts w:ascii="Times New Roman" w:eastAsia="標楷體" w:hAnsi="Times New Roman" w:hint="eastAsia"/>
                 <w:szCs w:val="28"/>
               </w:rPr>
-              <w:t>e identified some works required to be finished before next meeting including redesign class diagram (with or without patterns)</w:t>
+              <w:t xml:space="preserve"> and refining</w:t>
             </w:r>
             <w:r>
               <w:rPr>
                 <w:rFonts w:ascii="Times New Roman" w:eastAsia="標楷體" w:hAnsi="Times New Roman" w:hint="eastAsia"/>
                 <w:szCs w:val="28"/>
               </w:rPr>
-              <w:t xml:space="preserve"> and refining</w:t>
+              <w:t xml:space="preserve"> system requirement according to current class diagram</w:t>
             </w:r>
             <w:r>
               <w:rPr>
                 <w:rFonts w:ascii="Times New Roman" w:eastAsia="標楷體" w:hAnsi="Times New Roman" w:hint="eastAsia"/>
                 <w:szCs w:val="28"/>
               </w:rPr>
-              <w:t xml:space="preserve"> system requirement according to current class diagram</w:t>
-            </w:r>
-            <w:r>
-              <w:rPr>
-                <w:rFonts w:ascii="Times New Roman" w:eastAsia="標楷體" w:hAnsi="Times New Roman" w:hint="eastAsia"/>
-                <w:szCs w:val="28"/>
-              </w:rPr>
               <w:t>.</w:t>
             </w:r>
           </w:p>
@@ -1429,7 +1438,7 @@
             <w:pPr>
               <w:ind w:leftChars="300" w:left="720"/>
               <w:rPr>
-                <w:rFonts w:ascii="Times New Roman" w:eastAsia="標楷體" w:hAnsi="Times New Roman" w:hint="eastAsia"/>
+                <w:rFonts w:ascii="Times New Roman" w:eastAsia="標楷體" w:hAnsi="Times New Roman"/>
                 <w:szCs w:val="28"/>
               </w:rPr>
             </w:pPr>
@@ -1450,7 +1459,7 @@
               </w:numPr>
               <w:ind w:leftChars="0"/>
               <w:rPr>
-                <w:rFonts w:ascii="Times New Roman" w:eastAsia="標楷體" w:hAnsi="Times New Roman" w:cstheme="majorBidi" w:hint="eastAsia"/>
+                <w:rFonts w:ascii="Times New Roman" w:eastAsia="標楷體" w:hAnsi="Times New Roman" w:cstheme="majorBidi"/>
                 <w:szCs w:val="28"/>
               </w:rPr>
             </w:pPr>
@@ -6248,17 +6257,17 @@
               <w:pStyle w:val="Default"/>
               <w:cnfStyle w:val="000000100000" w:firstRow="0" w:lastRow="0" w:firstColumn="0" w:lastColumn="0" w:oddVBand="0" w:evenVBand="0" w:oddHBand="1" w:evenHBand="0" w:firstRowFirstColumn="0" w:firstRowLastColumn="0" w:lastRowFirstColumn="0" w:lastRowLastColumn="0"/>
               <w:rPr>
+                <w:rFonts w:ascii="Times New Roman" w:eastAsia="標楷體" w:hAnsi="Times New Roman" w:cs="Times New Roman"/>
+                <w:sz w:val="23"/>
+                <w:szCs w:val="23"/>
+              </w:rPr>
+            </w:pPr>
+            <w:r>
+              <w:rPr>
                 <w:rFonts w:ascii="Times New Roman" w:eastAsia="標楷體" w:hAnsi="Times New Roman" w:cs="Times New Roman" w:hint="eastAsia"/>
                 <w:sz w:val="23"/>
                 <w:szCs w:val="23"/>
               </w:rPr>
-            </w:pPr>
-            <w:r>
-              <w:rPr>
-                <w:rFonts w:ascii="Times New Roman" w:eastAsia="標楷體" w:hAnsi="Times New Roman" w:cs="Times New Roman" w:hint="eastAsia"/>
-                <w:sz w:val="23"/>
-                <w:szCs w:val="23"/>
-              </w:rPr>
               <w:t>Homework14</w:t>
             </w:r>
           </w:p>
@@ -6275,7 +6284,7 @@
               <w:jc w:val="center"/>
               <w:cnfStyle w:val="000000100000" w:firstRow="0" w:lastRow="0" w:firstColumn="0" w:lastColumn="0" w:oddVBand="0" w:evenVBand="0" w:oddHBand="1" w:evenHBand="0" w:firstRowFirstColumn="0" w:firstRowLastColumn="0" w:lastRowFirstColumn="0" w:lastRowLastColumn="0"/>
               <w:rPr>
-                <w:rFonts w:ascii="Times New Roman" w:eastAsia="標楷體" w:hAnsi="Times New Roman" w:cs="Times New Roman" w:hint="eastAsia"/>
+                <w:rFonts w:ascii="Times New Roman" w:eastAsia="標楷體" w:hAnsi="Times New Roman" w:cs="Times New Roman"/>
               </w:rPr>
             </w:pPr>
             <w:r>
@@ -6309,13 +6318,13 @@
               <w:jc w:val="center"/>
               <w:cnfStyle w:val="000000100000" w:firstRow="0" w:lastRow="0" w:firstColumn="0" w:lastColumn="0" w:oddVBand="0" w:evenVBand="0" w:oddHBand="1" w:evenHBand="0" w:firstRowFirstColumn="0" w:firstRowLastColumn="0" w:lastRowFirstColumn="0" w:lastRowLastColumn="0"/>
               <w:rPr>
+                <w:rFonts w:ascii="Times New Roman" w:eastAsia="標楷體" w:hAnsi="Times New Roman" w:cs="Times New Roman"/>
+              </w:rPr>
+            </w:pPr>
+            <w:r>
+              <w:rPr>
                 <w:rFonts w:ascii="Times New Roman" w:eastAsia="標楷體" w:hAnsi="Times New Roman" w:cs="Times New Roman" w:hint="eastAsia"/>
               </w:rPr>
-            </w:pPr>
-            <w:r>
-              <w:rPr>
-                <w:rFonts w:ascii="Times New Roman" w:eastAsia="標楷體" w:hAnsi="Times New Roman" w:cs="Times New Roman" w:hint="eastAsia"/>
-              </w:rPr>
               <w:t>6/3</w:t>
             </w:r>
           </w:p>
@@ -6330,7 +6339,7 @@
               <w:jc w:val="center"/>
               <w:cnfStyle w:val="000000100000" w:firstRow="0" w:lastRow="0" w:firstColumn="0" w:lastColumn="0" w:oddVBand="0" w:evenVBand="0" w:oddHBand="1" w:evenHBand="0" w:firstRowFirstColumn="0" w:firstRowLastColumn="0" w:lastRowFirstColumn="0" w:lastRowLastColumn="0"/>
               <w:rPr>
-                <w:rFonts w:ascii="Calibri" w:hAnsi="Calibri" w:cs="Calibri" w:hint="eastAsia"/>
+                <w:rFonts w:ascii="Calibri" w:hAnsi="Calibri" w:cs="Calibri"/>
                 <w:b/>
                 <w:color w:val="006600"/>
               </w:rPr>
@@ -6396,25 +6405,25 @@
               <w:pStyle w:val="Default"/>
               <w:cnfStyle w:val="000000010000" w:firstRow="0" w:lastRow="0" w:firstColumn="0" w:lastColumn="0" w:oddVBand="0" w:evenVBand="0" w:oddHBand="0" w:evenHBand="1" w:firstRowFirstColumn="0" w:firstRowLastColumn="0" w:lastRowFirstColumn="0" w:lastRowLastColumn="0"/>
               <w:rPr>
+                <w:rFonts w:ascii="Times New Roman" w:eastAsia="標楷體" w:hAnsi="Times New Roman" w:cs="Times New Roman"/>
+                <w:sz w:val="23"/>
+                <w:szCs w:val="23"/>
+              </w:rPr>
+            </w:pPr>
+            <w:r>
+              <w:rPr>
+                <w:rFonts w:ascii="Times New Roman" w:eastAsia="標楷體" w:hAnsi="Times New Roman" w:cs="Times New Roman"/>
+                <w:sz w:val="23"/>
+                <w:szCs w:val="23"/>
+              </w:rPr>
+              <w:t>R</w:t>
+            </w:r>
+            <w:r>
+              <w:rPr>
                 <w:rFonts w:ascii="Times New Roman" w:eastAsia="標楷體" w:hAnsi="Times New Roman" w:cs="Times New Roman" w:hint="eastAsia"/>
                 <w:sz w:val="23"/>
                 <w:szCs w:val="23"/>
               </w:rPr>
-            </w:pPr>
-            <w:r>
-              <w:rPr>
-                <w:rFonts w:ascii="Times New Roman" w:eastAsia="標楷體" w:hAnsi="Times New Roman" w:cs="Times New Roman"/>
-                <w:sz w:val="23"/>
-                <w:szCs w:val="23"/>
-              </w:rPr>
-              <w:t>R</w:t>
-            </w:r>
-            <w:r>
-              <w:rPr>
-                <w:rFonts w:ascii="Times New Roman" w:eastAsia="標楷體" w:hAnsi="Times New Roman" w:cs="Times New Roman" w:hint="eastAsia"/>
-                <w:sz w:val="23"/>
-                <w:szCs w:val="23"/>
-              </w:rPr>
               <w:t>edesign the class diagram and requirement refine</w:t>
             </w:r>
           </w:p>
@@ -6431,7 +6440,7 @@
               <w:jc w:val="center"/>
               <w:cnfStyle w:val="000000010000" w:firstRow="0" w:lastRow="0" w:firstColumn="0" w:lastColumn="0" w:oddVBand="0" w:evenVBand="0" w:oddHBand="0" w:evenHBand="1" w:firstRowFirstColumn="0" w:firstRowLastColumn="0" w:lastRowFirstColumn="0" w:lastRowLastColumn="0"/>
               <w:rPr>
-                <w:rFonts w:ascii="Times New Roman" w:eastAsia="標楷體" w:hAnsi="Times New Roman" w:cs="Times New Roman" w:hint="eastAsia"/>
+                <w:rFonts w:ascii="Times New Roman" w:eastAsia="標楷體" w:hAnsi="Times New Roman" w:cs="Times New Roman"/>
               </w:rPr>
             </w:pPr>
             <w:r>
@@ -6453,13 +6462,13 @@
               <w:jc w:val="center"/>
               <w:cnfStyle w:val="000000010000" w:firstRow="0" w:lastRow="0" w:firstColumn="0" w:lastColumn="0" w:oddVBand="0" w:evenVBand="0" w:oddHBand="0" w:evenHBand="1" w:firstRowFirstColumn="0" w:firstRowLastColumn="0" w:lastRowFirstColumn="0" w:lastRowLastColumn="0"/>
               <w:rPr>
+                <w:rFonts w:ascii="Times New Roman" w:eastAsia="標楷體" w:hAnsi="Times New Roman" w:cs="Times New Roman"/>
+              </w:rPr>
+            </w:pPr>
+            <w:r>
+              <w:rPr>
                 <w:rFonts w:ascii="Times New Roman" w:eastAsia="標楷體" w:hAnsi="Times New Roman" w:cs="Times New Roman" w:hint="eastAsia"/>
               </w:rPr>
-            </w:pPr>
-            <w:r>
-              <w:rPr>
-                <w:rFonts w:ascii="Times New Roman" w:eastAsia="標楷體" w:hAnsi="Times New Roman" w:cs="Times New Roman" w:hint="eastAsia"/>
-              </w:rPr>
               <w:t>5/29</w:t>
             </w:r>
           </w:p>
@@ -6474,7 +6483,7 @@
               <w:jc w:val="center"/>
               <w:cnfStyle w:val="000000010000" w:firstRow="0" w:lastRow="0" w:firstColumn="0" w:lastColumn="0" w:oddVBand="0" w:evenVBand="0" w:oddHBand="0" w:evenHBand="1" w:firstRowFirstColumn="0" w:firstRowLastColumn="0" w:lastRowFirstColumn="0" w:lastRowLastColumn="0"/>
               <w:rPr>
-                <w:rFonts w:ascii="Calibri" w:hAnsi="Calibri" w:cs="Calibri" w:hint="eastAsia"/>
+                <w:rFonts w:ascii="Calibri" w:hAnsi="Calibri" w:cs="Calibri"/>
                 <w:b/>
                 <w:color w:val="006600"/>
               </w:rPr>
@@ -6567,7 +6576,7 @@
               <w:jc w:val="center"/>
               <w:cnfStyle w:val="000000100000" w:firstRow="0" w:lastRow="0" w:firstColumn="0" w:lastColumn="0" w:oddVBand="0" w:evenVBand="0" w:oddHBand="1" w:evenHBand="0" w:firstRowFirstColumn="0" w:firstRowLastColumn="0" w:lastRowFirstColumn="0" w:lastRowLastColumn="0"/>
               <w:rPr>
-                <w:rFonts w:ascii="Times New Roman" w:eastAsia="標楷體" w:hAnsi="Times New Roman" w:cs="Times New Roman" w:hint="eastAsia"/>
+                <w:rFonts w:ascii="Times New Roman" w:eastAsia="標楷體" w:hAnsi="Times New Roman" w:cs="Times New Roman"/>
               </w:rPr>
             </w:pPr>
             <w:r>
@@ -6589,13 +6598,13 @@
               <w:jc w:val="center"/>
               <w:cnfStyle w:val="000000100000" w:firstRow="0" w:lastRow="0" w:firstColumn="0" w:lastColumn="0" w:oddVBand="0" w:evenVBand="0" w:oddHBand="1" w:evenHBand="0" w:firstRowFirstColumn="0" w:firstRowLastColumn="0" w:lastRowFirstColumn="0" w:lastRowLastColumn="0"/>
               <w:rPr>
+                <w:rFonts w:ascii="Times New Roman" w:eastAsia="標楷體" w:hAnsi="Times New Roman" w:cs="Times New Roman"/>
+              </w:rPr>
+            </w:pPr>
+            <w:r>
+              <w:rPr>
                 <w:rFonts w:ascii="Times New Roman" w:eastAsia="標楷體" w:hAnsi="Times New Roman" w:cs="Times New Roman" w:hint="eastAsia"/>
               </w:rPr>
-            </w:pPr>
-            <w:r>
-              <w:rPr>
-                <w:rFonts w:ascii="Times New Roman" w:eastAsia="標楷體" w:hAnsi="Times New Roman" w:cs="Times New Roman" w:hint="eastAsia"/>
-              </w:rPr>
               <w:t>6/3</w:t>
             </w:r>
           </w:p>
@@ -6610,7 +6619,7 @@
               <w:jc w:val="center"/>
               <w:cnfStyle w:val="000000100000" w:firstRow="0" w:lastRow="0" w:firstColumn="0" w:lastColumn="0" w:oddVBand="0" w:evenVBand="0" w:oddHBand="1" w:evenHBand="0" w:firstRowFirstColumn="0" w:firstRowLastColumn="0" w:lastRowFirstColumn="0" w:lastRowLastColumn="0"/>
               <w:rPr>
-                <w:rFonts w:ascii="Calibri" w:hAnsi="Calibri" w:cs="Calibri" w:hint="eastAsia"/>
+                <w:rFonts w:ascii="Calibri" w:hAnsi="Calibri" w:cs="Calibri"/>
                 <w:b/>
                 <w:color w:val="006600"/>
               </w:rPr>
@@ -12809,7 +12818,7 @@
 </file>
 
 <file path=customXml/itemProps1.xml><?xml version="1.0" encoding="utf-8"?>
-<ds:datastoreItem xmlns:ds="http://schemas.openxmlformats.org/officeDocument/2006/customXml" ds:itemID="{168425EB-C6B4-4B8E-A81E-D004507365EC}">
+<ds:datastoreItem xmlns:ds="http://schemas.openxmlformats.org/officeDocument/2006/customXml" ds:itemID="{01615C66-9A45-4524-8A0C-A281527FEE76}">
   <ds:schemaRefs>
     <ds:schemaRef ds:uri="http://schemas.openxmlformats.org/officeDocument/2006/bibliography"/>
   </ds:schemaRefs>

</xml_diff>

<commit_message>
MeetingMinutes 0529 pushed. Modified some wrong words in ActionItem of MeetingMinutes_0527.
</commit_message>
<xml_diff>
--- a/MeetingMinutes/MeetingMinutes-20140527.docx
+++ b/MeetingMinutes/MeetingMinutes-20140527.docx
@@ -728,18 +728,7 @@
                 <w:sz w:val="27"/>
                 <w:szCs w:val="27"/>
               </w:rPr>
-              <w:t>d9894</w:t>
-            </w:r>
-            <w:bookmarkStart w:id="0" w:name="_GoBack"/>
-            <w:bookmarkEnd w:id="0"/>
-            <w:r>
-              <w:rPr>
-                <w:rFonts w:ascii="Times New Roman" w:eastAsia="標楷體" w:hAnsi="Times New Roman" w:cs="Times New Roman"/>
-                <w:color w:val="000000"/>
-                <w:sz w:val="27"/>
-                <w:szCs w:val="27"/>
-              </w:rPr>
-              <w:t>4002@ntu.edu.tw</w:t>
+              <w:t>d98944002@ntu.edu.tw</w:t>
             </w:r>
           </w:p>
         </w:tc>
@@ -6348,9 +6337,9 @@
               <w:rPr>
                 <w:rFonts w:ascii="Calibri" w:hAnsi="Calibri" w:cs="Calibri" w:hint="eastAsia"/>
                 <w:b/>
-                <w:color w:val="FF0000"/>
-              </w:rPr>
-              <w:t>Ongoing</w:t>
+                <w:color w:val="006600"/>
+              </w:rPr>
+              <w:t>Open</w:t>
             </w:r>
           </w:p>
         </w:tc>
@@ -6492,9 +6481,9 @@
               <w:rPr>
                 <w:rFonts w:ascii="Calibri" w:hAnsi="Calibri" w:cs="Calibri" w:hint="eastAsia"/>
                 <w:b/>
-                <w:color w:val="FF0000"/>
-              </w:rPr>
-              <w:t>Ongoing</w:t>
+                <w:color w:val="006600"/>
+              </w:rPr>
+              <w:t>Open</w:t>
             </w:r>
           </w:p>
         </w:tc>
@@ -6510,6 +6499,8 @@
                 <w:rFonts w:ascii="Times New Roman" w:eastAsia="標楷體" w:hAnsi="Times New Roman" w:cs="Times New Roman"/>
               </w:rPr>
             </w:pPr>
+            <w:bookmarkStart w:id="0" w:name="_GoBack"/>
+            <w:bookmarkEnd w:id="0"/>
           </w:p>
         </w:tc>
       </w:tr>
@@ -12818,7 +12809,7 @@
 </file>
 
 <file path=customXml/itemProps1.xml><?xml version="1.0" encoding="utf-8"?>
-<ds:datastoreItem xmlns:ds="http://schemas.openxmlformats.org/officeDocument/2006/customXml" ds:itemID="{01615C66-9A45-4524-8A0C-A281527FEE76}">
+<ds:datastoreItem xmlns:ds="http://schemas.openxmlformats.org/officeDocument/2006/customXml" ds:itemID="{CEB3A86B-4991-4EA8-B9C7-930F89F78088}">
   <ds:schemaRefs>
     <ds:schemaRef ds:uri="http://schemas.openxmlformats.org/officeDocument/2006/bibliography"/>
   </ds:schemaRefs>

</xml_diff>